<commit_message>
Updated Flow Diagram Final.docx
</commit_message>
<xml_diff>
--- a/conversion/documentation/Flow Diagram Final.docx
+++ b/conversion/documentation/Flow Diagram Final.docx
@@ -11,15 +11,15 @@
         <w:tblLook w:val="01E0" w:firstRow="1" w:lastRow="1" w:firstColumn="1" w:lastColumn="1" w:noHBand="0" w:noVBand="0"/>
       </w:tblPr>
       <w:tblGrid>
-        <w:gridCol w:w="3462"/>
+        <w:gridCol w:w="4668"/>
       </w:tblGrid>
       <w:tr>
         <w:trPr>
-          <w:trHeight w:val="131"/>
+          <w:trHeight w:val="130"/>
         </w:trPr>
         <w:tc>
           <w:tcPr>
-            <w:tcW w:w="3462" w:type="dxa"/>
+            <w:tcW w:w="4668" w:type="dxa"/>
             <w:tcBorders>
               <w:top w:val="single" w:sz="1" w:space="0" w:color="000000"/>
               <w:left w:val="single" w:sz="1" w:space="0" w:color="000000"/>
@@ -261,11 +261,11 @@
       </w:tr>
       <w:tr>
         <w:trPr>
-          <w:trHeight w:val="302"/>
+          <w:trHeight w:val="130"/>
         </w:trPr>
         <w:tc>
           <w:tcPr>
-            <w:tcW w:w="3462" w:type="dxa"/>
+            <w:tcW w:w="4668" w:type="dxa"/>
             <w:tcBorders>
               <w:top w:val="single" w:sz="1" w:space="0" w:color="000000"/>
               <w:left w:val="single" w:sz="1" w:space="0" w:color="000000"/>
@@ -276,22 +276,130 @@
           <w:p>
             <w:pPr>
               <w:spacing w:before="9" w:line="360" w:lineRule="auto"/>
+              <w:rPr>
+                <w:rFonts w:ascii="Times New Roman" w:hAnsi="Times New Roman" w:cs="Times New Roman"/>
+                <w:b/>
+                <w:bCs/>
+                <w:spacing w:val="-1"/>
+                <w:w w:val="120"/>
+                <w:sz w:val="11"/>
+                <w:szCs w:val="36"/>
+              </w:rPr>
+            </w:pPr>
+            <w:proofErr w:type="spellStart"/>
+            <w:r>
+              <w:rPr>
+                <w:rFonts w:ascii="Times New Roman" w:hAnsi="Times New Roman" w:cs="Times New Roman"/>
+                <w:b/>
+                <w:bCs/>
+                <w:spacing w:val="-1"/>
+                <w:w w:val="120"/>
+                <w:sz w:val="11"/>
+                <w:szCs w:val="36"/>
+              </w:rPr>
+              <w:t>WordToHtmlConvertor</w:t>
+            </w:r>
+            <w:proofErr w:type="spellEnd"/>
+            <w:r>
+              <w:rPr>
+                <w:rFonts w:ascii="Times New Roman" w:hAnsi="Times New Roman" w:cs="Times New Roman"/>
+                <w:b/>
+                <w:bCs/>
+                <w:spacing w:val="-1"/>
+                <w:w w:val="120"/>
+                <w:sz w:val="11"/>
+                <w:szCs w:val="36"/>
+              </w:rPr>
+              <w:t xml:space="preserve"> (</w:t>
+            </w:r>
+            <w:r>
+              <w:rPr>
+                <w:rFonts w:ascii="Times New Roman" w:hAnsi="Times New Roman" w:cs="Times New Roman"/>
+                <w:b/>
+                <w:bCs/>
+                <w:spacing w:val="-1"/>
+                <w:w w:val="120"/>
+                <w:sz w:val="11"/>
+                <w:szCs w:val="36"/>
+              </w:rPr>
+              <w:t>conversion\code\</w:t>
+            </w:r>
+            <w:proofErr w:type="spellStart"/>
+            <w:r>
+              <w:rPr>
+                <w:rFonts w:ascii="Times New Roman" w:hAnsi="Times New Roman" w:cs="Times New Roman"/>
+                <w:b/>
+                <w:bCs/>
+                <w:spacing w:val="-1"/>
+                <w:w w:val="120"/>
+                <w:sz w:val="11"/>
+                <w:szCs w:val="36"/>
+              </w:rPr>
+              <w:t>wordToHtmlConvertor</w:t>
+            </w:r>
+            <w:proofErr w:type="spellEnd"/>
+            <w:r>
+              <w:rPr>
+                <w:rFonts w:ascii="Times New Roman" w:hAnsi="Times New Roman" w:cs="Times New Roman"/>
+                <w:b/>
+                <w:bCs/>
+                <w:spacing w:val="-1"/>
+                <w:w w:val="120"/>
+                <w:sz w:val="11"/>
+                <w:szCs w:val="36"/>
+              </w:rPr>
+              <w:t>\wordToHtmlConvertor.py</w:t>
+            </w:r>
+            <w:r>
+              <w:rPr>
+                <w:rFonts w:ascii="Times New Roman" w:hAnsi="Times New Roman" w:cs="Times New Roman"/>
+                <w:b/>
+                <w:bCs/>
+                <w:spacing w:val="-1"/>
+                <w:w w:val="120"/>
+                <w:sz w:val="11"/>
+                <w:szCs w:val="36"/>
+              </w:rPr>
+              <w:t>)</w:t>
+            </w:r>
+          </w:p>
+        </w:tc>
+      </w:tr>
+      <w:tr>
+        <w:trPr>
+          <w:trHeight w:val="300"/>
+        </w:trPr>
+        <w:tc>
+          <w:tcPr>
+            <w:tcW w:w="4668" w:type="dxa"/>
+            <w:tcBorders>
+              <w:top w:val="single" w:sz="1" w:space="0" w:color="000000"/>
+              <w:left w:val="single" w:sz="1" w:space="0" w:color="000000"/>
+              <w:bottom w:val="single" w:sz="1" w:space="0" w:color="000000"/>
+              <w:right w:val="single" w:sz="1" w:space="0" w:color="000000"/>
+            </w:tcBorders>
+          </w:tcPr>
+          <w:p>
+            <w:pPr>
+              <w:spacing w:before="9" w:line="360" w:lineRule="auto"/>
               <w:ind w:left="19" w:right="693"/>
               <w:rPr>
-                <w:rFonts w:ascii="Times New Roman" w:eastAsia="Times New Roman" w:hAnsi="Times New Roman" w:cs="Times New Roman"/>
-                <w:sz w:val="11"/>
-                <w:szCs w:val="11"/>
-              </w:rPr>
-            </w:pPr>
-            <w:r>
-              <w:rPr>
-                <w:rFonts w:ascii="Times New Roman" w:hAnsi="Times New Roman" w:cs="Times New Roman"/>
-                <w:spacing w:val="-1"/>
-                <w:w w:val="120"/>
-                <w:sz w:val="11"/>
-                <w:szCs w:val="36"/>
-              </w:rPr>
-              <w:t xml:space="preserve"> Unzip </w:t>
+                <w:rFonts w:ascii="Times New Roman" w:hAnsi="Times New Roman" w:cs="Times New Roman"/>
+                <w:spacing w:val="-1"/>
+                <w:w w:val="120"/>
+                <w:sz w:val="11"/>
+                <w:szCs w:val="36"/>
+              </w:rPr>
+            </w:pPr>
+            <w:r>
+              <w:rPr>
+                <w:rFonts w:ascii="Times New Roman" w:hAnsi="Times New Roman" w:cs="Times New Roman"/>
+                <w:spacing w:val="-1"/>
+                <w:w w:val="120"/>
+                <w:sz w:val="11"/>
+                <w:szCs w:val="36"/>
+              </w:rPr>
+              <w:t xml:space="preserve">Unzip </w:t>
             </w:r>
             <w:proofErr w:type="spellStart"/>
             <w:r>
@@ -315,6 +423,17 @@
               </w:rPr>
               <w:t xml:space="preserve"> document ZIP file to work directory.</w:t>
             </w:r>
+          </w:p>
+          <w:p>
+            <w:pPr>
+              <w:spacing w:before="9" w:line="360" w:lineRule="auto"/>
+              <w:ind w:left="19" w:right="693"/>
+              <w:rPr>
+                <w:rFonts w:ascii="Times New Roman" w:eastAsia="Times New Roman" w:hAnsi="Times New Roman" w:cs="Times New Roman"/>
+                <w:sz w:val="11"/>
+                <w:szCs w:val="11"/>
+              </w:rPr>
+            </w:pPr>
           </w:p>
         </w:tc>
       </w:tr>
@@ -441,15 +560,15 @@
         <w:tblLook w:val="01E0" w:firstRow="1" w:lastRow="1" w:firstColumn="1" w:lastColumn="1" w:noHBand="0" w:noVBand="0"/>
       </w:tblPr>
       <w:tblGrid>
-        <w:gridCol w:w="4385"/>
+        <w:gridCol w:w="5112"/>
       </w:tblGrid>
       <w:tr>
         <w:trPr>
-          <w:trHeight w:val="193"/>
+          <w:trHeight w:val="189"/>
         </w:trPr>
         <w:tc>
           <w:tcPr>
-            <w:tcW w:w="4385" w:type="dxa"/>
+            <w:tcW w:w="5112" w:type="dxa"/>
             <w:tcBorders>
               <w:top w:val="single" w:sz="1" w:space="0" w:color="000000"/>
               <w:left w:val="single" w:sz="1" w:space="0" w:color="000000"/>
@@ -674,11 +793,70 @@
       </w:tr>
       <w:tr>
         <w:trPr>
-          <w:trHeight w:val="446"/>
+          <w:trHeight w:val="438"/>
         </w:trPr>
         <w:tc>
           <w:tcPr>
-            <w:tcW w:w="4385" w:type="dxa"/>
+            <w:tcW w:w="5112" w:type="dxa"/>
+            <w:tcBorders>
+              <w:top w:val="single" w:sz="1" w:space="0" w:color="000000"/>
+              <w:left w:val="single" w:sz="1" w:space="0" w:color="000000"/>
+              <w:bottom w:val="single" w:sz="1" w:space="0" w:color="000000"/>
+              <w:right w:val="single" w:sz="1" w:space="0" w:color="000000"/>
+            </w:tcBorders>
+          </w:tcPr>
+          <w:p>
+            <w:pPr>
+              <w:spacing w:before="9" w:line="360" w:lineRule="auto"/>
+              <w:ind w:left="19" w:right="693"/>
+              <w:rPr>
+                <w:rFonts w:ascii="Times New Roman" w:hAnsi="Times New Roman" w:cs="Times New Roman"/>
+                <w:spacing w:val="-1"/>
+                <w:w w:val="120"/>
+                <w:sz w:val="11"/>
+                <w:szCs w:val="36"/>
+              </w:rPr>
+            </w:pPr>
+            <w:r>
+              <w:rPr>
+                <w:rFonts w:ascii="Times New Roman" w:hAnsi="Times New Roman" w:cs="Times New Roman"/>
+                <w:spacing w:val="-1"/>
+                <w:w w:val="120"/>
+                <w:sz w:val="11"/>
+                <w:szCs w:val="36"/>
+              </w:rPr>
+              <w:t>Executed from notebook (</w:t>
+            </w:r>
+            <w:r>
+              <w:rPr>
+                <w:rFonts w:ascii="Times New Roman" w:hAnsi="Times New Roman" w:cs="Times New Roman"/>
+                <w:spacing w:val="-1"/>
+                <w:w w:val="120"/>
+                <w:sz w:val="11"/>
+                <w:szCs w:val="36"/>
+              </w:rPr>
+              <w:t>conversion\code\notebooks\dev notebook final v10.ipynb</w:t>
+            </w:r>
+            <w:r>
+              <w:rPr>
+                <w:rFonts w:ascii="Times New Roman" w:hAnsi="Times New Roman" w:cs="Times New Roman"/>
+                <w:spacing w:val="-1"/>
+                <w:w w:val="120"/>
+                <w:sz w:val="11"/>
+                <w:szCs w:val="36"/>
+              </w:rPr>
+              <w:t>)</w:t>
+            </w:r>
+          </w:p>
+        </w:tc>
+      </w:tr>
+      <w:tr>
+        <w:trPr>
+          <w:trHeight w:val="438"/>
+        </w:trPr>
+        <w:tc>
+          <w:tcPr>
+            <w:tcW w:w="5112" w:type="dxa"/>
             <w:tcBorders>
               <w:top w:val="single" w:sz="1" w:space="0" w:color="000000"/>
               <w:left w:val="single" w:sz="1" w:space="0" w:color="000000"/>
@@ -1105,6 +1283,42 @@
               <w:t>StyleRulesDictionary</w:t>
             </w:r>
             <w:proofErr w:type="spellEnd"/>
+            <w:r>
+              <w:rPr>
+                <w:rFonts w:ascii="Times New Roman" w:hAnsi="Times New Roman" w:cs="Times New Roman"/>
+                <w:b/>
+                <w:bCs/>
+                <w:spacing w:val="-1"/>
+                <w:w w:val="120"/>
+                <w:sz w:val="11"/>
+                <w:szCs w:val="36"/>
+              </w:rPr>
+              <w:t xml:space="preserve"> (</w:t>
+            </w:r>
+            <w:r>
+              <w:rPr>
+                <w:rFonts w:ascii="Times New Roman" w:hAnsi="Times New Roman" w:cs="Times New Roman"/>
+                <w:b/>
+                <w:bCs/>
+                <w:spacing w:val="-1"/>
+                <w:w w:val="120"/>
+                <w:sz w:val="11"/>
+                <w:szCs w:val="36"/>
+              </w:rPr>
+              <w:t>conversion\code\parse\rulebook\rulebook.py</w:t>
+            </w:r>
+            <w:r>
+              <w:rPr>
+                <w:rFonts w:ascii="Times New Roman" w:hAnsi="Times New Roman" w:cs="Times New Roman"/>
+                <w:b/>
+                <w:bCs/>
+                <w:spacing w:val="-1"/>
+                <w:w w:val="120"/>
+                <w:sz w:val="11"/>
+                <w:szCs w:val="36"/>
+              </w:rPr>
+              <w:t>)</w:t>
+            </w:r>
           </w:p>
           <w:p>
             <w:pPr>
@@ -1724,6 +1938,42 @@
               <w:t>arserExtractor</w:t>
             </w:r>
             <w:proofErr w:type="spellEnd"/>
+            <w:r>
+              <w:rPr>
+                <w:rFonts w:ascii="Times New Roman" w:hAnsi="Times New Roman" w:cs="Times New Roman"/>
+                <w:b/>
+                <w:bCs/>
+                <w:spacing w:val="-1"/>
+                <w:w w:val="120"/>
+                <w:sz w:val="11"/>
+                <w:szCs w:val="36"/>
+              </w:rPr>
+              <w:t xml:space="preserve"> (</w:t>
+            </w:r>
+            <w:r>
+              <w:rPr>
+                <w:rFonts w:ascii="Times New Roman" w:hAnsi="Times New Roman" w:cs="Times New Roman"/>
+                <w:b/>
+                <w:bCs/>
+                <w:spacing w:val="-1"/>
+                <w:w w:val="120"/>
+                <w:sz w:val="11"/>
+                <w:szCs w:val="36"/>
+              </w:rPr>
+              <w:t>conversion\code\parse\extractor\parser.py</w:t>
+            </w:r>
+            <w:r>
+              <w:rPr>
+                <w:rFonts w:ascii="Times New Roman" w:hAnsi="Times New Roman" w:cs="Times New Roman"/>
+                <w:b/>
+                <w:bCs/>
+                <w:spacing w:val="-1"/>
+                <w:w w:val="120"/>
+                <w:sz w:val="11"/>
+                <w:szCs w:val="36"/>
+              </w:rPr>
+              <w:t>)</w:t>
+            </w:r>
           </w:p>
         </w:tc>
       </w:tr>
@@ -2215,7 +2465,7 @@
         <w:tblLook w:val="01E0" w:firstRow="1" w:lastRow="1" w:firstColumn="1" w:lastColumn="1" w:noHBand="0" w:noVBand="0"/>
       </w:tblPr>
       <w:tblGrid>
-        <w:gridCol w:w="5071"/>
+        <w:gridCol w:w="5719"/>
       </w:tblGrid>
       <w:tr>
         <w:trPr>
@@ -2223,7 +2473,7 @@
         </w:trPr>
         <w:tc>
           <w:tcPr>
-            <w:tcW w:w="5071" w:type="dxa"/>
+            <w:tcW w:w="5719" w:type="dxa"/>
             <w:tcBorders>
               <w:top w:val="single" w:sz="1" w:space="0" w:color="000000"/>
               <w:left w:val="single" w:sz="1" w:space="0" w:color="000000"/>
@@ -2775,7 +3025,7 @@
         </w:trPr>
         <w:tc>
           <w:tcPr>
-            <w:tcW w:w="5071" w:type="dxa"/>
+            <w:tcW w:w="5719" w:type="dxa"/>
             <w:tcBorders>
               <w:top w:val="single" w:sz="1" w:space="0" w:color="000000"/>
               <w:left w:val="single" w:sz="1" w:space="0" w:color="000000"/>
@@ -2811,6 +3061,68 @@
               <w:t>DocTypePartitioner</w:t>
             </w:r>
             <w:proofErr w:type="spellEnd"/>
+            <w:r>
+              <w:rPr>
+                <w:rFonts w:ascii="Times New Roman" w:hAnsi="Times New Roman" w:cs="Times New Roman"/>
+                <w:b/>
+                <w:bCs/>
+                <w:spacing w:val="-1"/>
+                <w:w w:val="120"/>
+                <w:sz w:val="11"/>
+                <w:szCs w:val="36"/>
+              </w:rPr>
+              <w:t xml:space="preserve"> (</w:t>
+            </w:r>
+            <w:r>
+              <w:rPr>
+                <w:rFonts w:ascii="Times New Roman" w:hAnsi="Times New Roman" w:cs="Times New Roman"/>
+                <w:b/>
+                <w:bCs/>
+                <w:spacing w:val="-1"/>
+                <w:w w:val="120"/>
+                <w:sz w:val="11"/>
+                <w:szCs w:val="36"/>
+              </w:rPr>
+              <w:t>conversion\code\</w:t>
+            </w:r>
+            <w:proofErr w:type="spellStart"/>
+            <w:r>
+              <w:rPr>
+                <w:rFonts w:ascii="Times New Roman" w:hAnsi="Times New Roman" w:cs="Times New Roman"/>
+                <w:b/>
+                <w:bCs/>
+                <w:spacing w:val="-1"/>
+                <w:w w:val="120"/>
+                <w:sz w:val="11"/>
+                <w:szCs w:val="36"/>
+              </w:rPr>
+              <w:t>htmlDocTypePartitioner</w:t>
+            </w:r>
+            <w:proofErr w:type="spellEnd"/>
+            <w:r>
+              <w:rPr>
+                <w:rFonts w:ascii="Times New Roman" w:hAnsi="Times New Roman" w:cs="Times New Roman"/>
+                <w:b/>
+                <w:bCs/>
+                <w:spacing w:val="-1"/>
+                <w:w w:val="120"/>
+                <w:sz w:val="11"/>
+                <w:szCs w:val="36"/>
+              </w:rPr>
+              <w:t>\partition.py</w:t>
+            </w:r>
+            <w:r>
+              <w:rPr>
+                <w:rFonts w:ascii="Times New Roman" w:hAnsi="Times New Roman" w:cs="Times New Roman"/>
+                <w:b/>
+                <w:bCs/>
+                <w:spacing w:val="-1"/>
+                <w:w w:val="120"/>
+                <w:sz w:val="11"/>
+                <w:szCs w:val="36"/>
+              </w:rPr>
+              <w:t>)</w:t>
+            </w:r>
           </w:p>
         </w:tc>
       </w:tr>
@@ -2820,7 +3132,7 @@
         </w:trPr>
         <w:tc>
           <w:tcPr>
-            <w:tcW w:w="5071" w:type="dxa"/>
+            <w:tcW w:w="5719" w:type="dxa"/>
             <w:tcBorders>
               <w:top w:val="single" w:sz="1" w:space="0" w:color="000000"/>
               <w:left w:val="single" w:sz="1" w:space="0" w:color="000000"/>
@@ -3301,6 +3613,42 @@
               <w:t>DocumentTypeNames</w:t>
             </w:r>
             <w:proofErr w:type="spellEnd"/>
+            <w:r>
+              <w:rPr>
+                <w:rFonts w:ascii="Times New Roman" w:hAnsi="Times New Roman" w:cs="Times New Roman"/>
+                <w:b/>
+                <w:bCs/>
+                <w:spacing w:val="-1"/>
+                <w:w w:val="120"/>
+                <w:sz w:val="11"/>
+                <w:szCs w:val="36"/>
+              </w:rPr>
+              <w:t xml:space="preserve"> (</w:t>
+            </w:r>
+            <w:r>
+              <w:rPr>
+                <w:rFonts w:ascii="Times New Roman" w:hAnsi="Times New Roman" w:cs="Times New Roman"/>
+                <w:b/>
+                <w:bCs/>
+                <w:spacing w:val="-1"/>
+                <w:w w:val="120"/>
+                <w:sz w:val="11"/>
+                <w:szCs w:val="36"/>
+              </w:rPr>
+              <w:t>conversion\code\languageInfo\documentTypeNames\documentTypeNames.py</w:t>
+            </w:r>
+            <w:r>
+              <w:rPr>
+                <w:rFonts w:ascii="Times New Roman" w:hAnsi="Times New Roman" w:cs="Times New Roman"/>
+                <w:b/>
+                <w:bCs/>
+                <w:spacing w:val="-1"/>
+                <w:w w:val="120"/>
+                <w:sz w:val="11"/>
+                <w:szCs w:val="36"/>
+              </w:rPr>
+              <w:t>)</w:t>
+            </w:r>
           </w:p>
         </w:tc>
       </w:tr>
@@ -3978,23 +4326,7 @@
                 <w:sz w:val="11"/>
                 <w:szCs w:val="11"/>
               </w:rPr>
-              <w:t>In this</w:t>
-            </w:r>
-            <w:r>
-              <w:rPr>
-                <w:rFonts w:ascii="Times New Roman" w:eastAsia="Times New Roman" w:hAnsi="Times New Roman" w:cs="Times New Roman"/>
-                <w:sz w:val="11"/>
-                <w:szCs w:val="11"/>
-              </w:rPr>
-              <w:t>,</w:t>
-            </w:r>
-            <w:r>
-              <w:rPr>
-                <w:rFonts w:ascii="Times New Roman" w:eastAsia="Times New Roman" w:hAnsi="Times New Roman" w:cs="Times New Roman"/>
-                <w:sz w:val="11"/>
-                <w:szCs w:val="11"/>
-              </w:rPr>
-              <w:t xml:space="preserve"> the text in </w:t>
+              <w:t xml:space="preserve">In this, the text in </w:t>
             </w:r>
             <w:r>
               <w:rPr>
@@ -4070,31 +4402,7 @@
                 <w:sz w:val="11"/>
                 <w:szCs w:val="11"/>
               </w:rPr>
-              <w:t xml:space="preserve"> </w:t>
-            </w:r>
-            <w:r>
-              <w:rPr>
-                <w:rFonts w:ascii="Times New Roman" w:eastAsia="Times New Roman" w:hAnsi="Times New Roman" w:cs="Times New Roman"/>
-                <w:sz w:val="11"/>
-                <w:szCs w:val="11"/>
-              </w:rPr>
-              <w:t>(step – 5</w:t>
-            </w:r>
-            <w:r>
-              <w:rPr>
-                <w:rFonts w:ascii="Times New Roman" w:eastAsia="Times New Roman" w:hAnsi="Times New Roman" w:cs="Times New Roman"/>
-                <w:sz w:val="11"/>
-                <w:szCs w:val="11"/>
-              </w:rPr>
-              <w:t>b</w:t>
-            </w:r>
-            <w:r>
-              <w:rPr>
-                <w:rFonts w:ascii="Times New Roman" w:eastAsia="Times New Roman" w:hAnsi="Times New Roman" w:cs="Times New Roman"/>
-                <w:sz w:val="11"/>
-                <w:szCs w:val="11"/>
-              </w:rPr>
-              <w:t>)</w:t>
+              <w:t xml:space="preserve"> (step – 5b)</w:t>
             </w:r>
             <w:r>
               <w:rPr>
@@ -4232,6 +4540,68 @@
               <w:t>MatchDocument</w:t>
             </w:r>
             <w:proofErr w:type="spellEnd"/>
+            <w:r>
+              <w:rPr>
+                <w:rFonts w:ascii="Times New Roman" w:hAnsi="Times New Roman" w:cs="Times New Roman"/>
+                <w:b/>
+                <w:bCs/>
+                <w:spacing w:val="-1"/>
+                <w:w w:val="120"/>
+                <w:sz w:val="11"/>
+                <w:szCs w:val="36"/>
+              </w:rPr>
+              <w:t xml:space="preserve"> (</w:t>
+            </w:r>
+            <w:r>
+              <w:rPr>
+                <w:rFonts w:ascii="Times New Roman" w:hAnsi="Times New Roman" w:cs="Times New Roman"/>
+                <w:b/>
+                <w:bCs/>
+                <w:spacing w:val="-1"/>
+                <w:w w:val="120"/>
+                <w:sz w:val="11"/>
+                <w:szCs w:val="36"/>
+              </w:rPr>
+              <w:t>conversion\code\match\</w:t>
+            </w:r>
+            <w:proofErr w:type="spellStart"/>
+            <w:r>
+              <w:rPr>
+                <w:rFonts w:ascii="Times New Roman" w:hAnsi="Times New Roman" w:cs="Times New Roman"/>
+                <w:b/>
+                <w:bCs/>
+                <w:spacing w:val="-1"/>
+                <w:w w:val="120"/>
+                <w:sz w:val="11"/>
+                <w:szCs w:val="36"/>
+              </w:rPr>
+              <w:t>matchDocument</w:t>
+            </w:r>
+            <w:proofErr w:type="spellEnd"/>
+            <w:r>
+              <w:rPr>
+                <w:rFonts w:ascii="Times New Roman" w:hAnsi="Times New Roman" w:cs="Times New Roman"/>
+                <w:b/>
+                <w:bCs/>
+                <w:spacing w:val="-1"/>
+                <w:w w:val="120"/>
+                <w:sz w:val="11"/>
+                <w:szCs w:val="36"/>
+              </w:rPr>
+              <w:t>\matchDocument.py</w:t>
+            </w:r>
+            <w:r>
+              <w:rPr>
+                <w:rFonts w:ascii="Times New Roman" w:hAnsi="Times New Roman" w:cs="Times New Roman"/>
+                <w:b/>
+                <w:bCs/>
+                <w:spacing w:val="-1"/>
+                <w:w w:val="120"/>
+                <w:sz w:val="11"/>
+                <w:szCs w:val="36"/>
+              </w:rPr>
+              <w:t>)</w:t>
+            </w:r>
           </w:p>
         </w:tc>
       </w:tr>
@@ -5174,6 +5544,68 @@
               <w:t>MatchStrings</w:t>
             </w:r>
             <w:proofErr w:type="spellEnd"/>
+            <w:r>
+              <w:rPr>
+                <w:rFonts w:ascii="Times New Roman" w:hAnsi="Times New Roman" w:cs="Times New Roman"/>
+                <w:b/>
+                <w:bCs/>
+                <w:spacing w:val="-1"/>
+                <w:w w:val="120"/>
+                <w:sz w:val="11"/>
+                <w:szCs w:val="36"/>
+              </w:rPr>
+              <w:t xml:space="preserve"> (</w:t>
+            </w:r>
+            <w:r>
+              <w:rPr>
+                <w:rFonts w:ascii="Times New Roman" w:hAnsi="Times New Roman" w:cs="Times New Roman"/>
+                <w:b/>
+                <w:bCs/>
+                <w:spacing w:val="-1"/>
+                <w:w w:val="120"/>
+                <w:sz w:val="11"/>
+                <w:szCs w:val="36"/>
+              </w:rPr>
+              <w:t>conversion\code\match\</w:t>
+            </w:r>
+            <w:proofErr w:type="spellStart"/>
+            <w:r>
+              <w:rPr>
+                <w:rFonts w:ascii="Times New Roman" w:hAnsi="Times New Roman" w:cs="Times New Roman"/>
+                <w:b/>
+                <w:bCs/>
+                <w:spacing w:val="-1"/>
+                <w:w w:val="120"/>
+                <w:sz w:val="11"/>
+                <w:szCs w:val="36"/>
+              </w:rPr>
+              <w:t>matchStrings</w:t>
+            </w:r>
+            <w:proofErr w:type="spellEnd"/>
+            <w:r>
+              <w:rPr>
+                <w:rFonts w:ascii="Times New Roman" w:hAnsi="Times New Roman" w:cs="Times New Roman"/>
+                <w:b/>
+                <w:bCs/>
+                <w:spacing w:val="-1"/>
+                <w:w w:val="120"/>
+                <w:sz w:val="11"/>
+                <w:szCs w:val="36"/>
+              </w:rPr>
+              <w:t>\matchStrings.py</w:t>
+            </w:r>
+            <w:r>
+              <w:rPr>
+                <w:rFonts w:ascii="Times New Roman" w:hAnsi="Times New Roman" w:cs="Times New Roman"/>
+                <w:b/>
+                <w:bCs/>
+                <w:spacing w:val="-1"/>
+                <w:w w:val="120"/>
+                <w:sz w:val="11"/>
+                <w:szCs w:val="36"/>
+              </w:rPr>
+              <w:t>)</w:t>
+            </w:r>
           </w:p>
         </w:tc>
       </w:tr>
@@ -6213,23 +6645,7 @@
                 <w:sz w:val="11"/>
                 <w:szCs w:val="11"/>
               </w:rPr>
-              <w:t>Check if the current heading found is same as the previous L</w:t>
-            </w:r>
-            <w:r>
-              <w:rPr>
-                <w:rFonts w:ascii="Times New Roman" w:eastAsia="Times New Roman" w:hAnsi="Times New Roman" w:cs="Times New Roman"/>
-                <w:sz w:val="11"/>
-                <w:szCs w:val="11"/>
-              </w:rPr>
-              <w:t>2</w:t>
-            </w:r>
-            <w:r>
-              <w:rPr>
-                <w:rFonts w:ascii="Times New Roman" w:eastAsia="Times New Roman" w:hAnsi="Times New Roman" w:cs="Times New Roman"/>
-                <w:sz w:val="11"/>
-                <w:szCs w:val="11"/>
-              </w:rPr>
-              <w:t xml:space="preserve"> heading </w:t>
+              <w:t xml:space="preserve">Check if the current heading found is same as the previous L2 heading </w:t>
             </w:r>
             <w:proofErr w:type="gramStart"/>
             <w:r>
@@ -6418,6 +6834,68 @@
               <w:t>ValidateMatch</w:t>
             </w:r>
             <w:proofErr w:type="spellEnd"/>
+            <w:r>
+              <w:rPr>
+                <w:rFonts w:ascii="Times New Roman" w:hAnsi="Times New Roman" w:cs="Times New Roman"/>
+                <w:b/>
+                <w:bCs/>
+                <w:spacing w:val="-1"/>
+                <w:w w:val="120"/>
+                <w:sz w:val="11"/>
+                <w:szCs w:val="36"/>
+              </w:rPr>
+              <w:t xml:space="preserve"> (</w:t>
+            </w:r>
+            <w:r>
+              <w:rPr>
+                <w:rFonts w:ascii="Times New Roman" w:hAnsi="Times New Roman" w:cs="Times New Roman"/>
+                <w:b/>
+                <w:bCs/>
+                <w:spacing w:val="-1"/>
+                <w:w w:val="120"/>
+                <w:sz w:val="11"/>
+                <w:szCs w:val="36"/>
+              </w:rPr>
+              <w:t>conversion\code\match\</w:t>
+            </w:r>
+            <w:proofErr w:type="spellStart"/>
+            <w:r>
+              <w:rPr>
+                <w:rFonts w:ascii="Times New Roman" w:hAnsi="Times New Roman" w:cs="Times New Roman"/>
+                <w:b/>
+                <w:bCs/>
+                <w:spacing w:val="-1"/>
+                <w:w w:val="120"/>
+                <w:sz w:val="11"/>
+                <w:szCs w:val="36"/>
+              </w:rPr>
+              <w:t>validateMatch</w:t>
+            </w:r>
+            <w:proofErr w:type="spellEnd"/>
+            <w:r>
+              <w:rPr>
+                <w:rFonts w:ascii="Times New Roman" w:hAnsi="Times New Roman" w:cs="Times New Roman"/>
+                <w:b/>
+                <w:bCs/>
+                <w:spacing w:val="-1"/>
+                <w:w w:val="120"/>
+                <w:sz w:val="11"/>
+                <w:szCs w:val="36"/>
+              </w:rPr>
+              <w:t>\validateMatch.py</w:t>
+            </w:r>
+            <w:r>
+              <w:rPr>
+                <w:rFonts w:ascii="Times New Roman" w:hAnsi="Times New Roman" w:cs="Times New Roman"/>
+                <w:b/>
+                <w:bCs/>
+                <w:spacing w:val="-1"/>
+                <w:w w:val="120"/>
+                <w:sz w:val="11"/>
+                <w:szCs w:val="36"/>
+              </w:rPr>
+              <w:t>)</w:t>
+            </w:r>
           </w:p>
         </w:tc>
       </w:tr>
@@ -7618,6 +8096,58 @@
               <w:t>DocumentAnnotation</w:t>
             </w:r>
             <w:proofErr w:type="spellEnd"/>
+            <w:r>
+              <w:rPr>
+                <w:rFonts w:ascii="Times New Roman" w:hAnsi="Times New Roman" w:cs="Times New Roman"/>
+                <w:spacing w:val="-1"/>
+                <w:w w:val="120"/>
+                <w:sz w:val="11"/>
+                <w:szCs w:val="36"/>
+              </w:rPr>
+              <w:t xml:space="preserve"> (</w:t>
+            </w:r>
+            <w:r>
+              <w:rPr>
+                <w:rFonts w:ascii="Times New Roman" w:hAnsi="Times New Roman" w:cs="Times New Roman"/>
+                <w:spacing w:val="-1"/>
+                <w:w w:val="120"/>
+                <w:sz w:val="11"/>
+                <w:szCs w:val="36"/>
+              </w:rPr>
+              <w:t>conversion\code\</w:t>
+            </w:r>
+            <w:proofErr w:type="spellStart"/>
+            <w:r>
+              <w:rPr>
+                <w:rFonts w:ascii="Times New Roman" w:hAnsi="Times New Roman" w:cs="Times New Roman"/>
+                <w:spacing w:val="-1"/>
+                <w:w w:val="120"/>
+                <w:sz w:val="11"/>
+                <w:szCs w:val="36"/>
+              </w:rPr>
+              <w:t>documentAnnotation</w:t>
+            </w:r>
+            <w:proofErr w:type="spellEnd"/>
+            <w:r>
+              <w:rPr>
+                <w:rFonts w:ascii="Times New Roman" w:hAnsi="Times New Roman" w:cs="Times New Roman"/>
+                <w:spacing w:val="-1"/>
+                <w:w w:val="120"/>
+                <w:sz w:val="11"/>
+                <w:szCs w:val="36"/>
+              </w:rPr>
+              <w:t>\documentAnnotation.py</w:t>
+            </w:r>
+            <w:r>
+              <w:rPr>
+                <w:rFonts w:ascii="Times New Roman" w:hAnsi="Times New Roman" w:cs="Times New Roman"/>
+                <w:spacing w:val="-1"/>
+                <w:w w:val="120"/>
+                <w:sz w:val="11"/>
+                <w:szCs w:val="36"/>
+              </w:rPr>
+              <w:t>)</w:t>
+            </w:r>
           </w:p>
         </w:tc>
       </w:tr>
@@ -8419,6 +8949,42 @@
               <w:t>DataBetweenHeadingsExtractor</w:t>
             </w:r>
             <w:proofErr w:type="spellEnd"/>
+            <w:r>
+              <w:rPr>
+                <w:rFonts w:ascii="Times New Roman" w:hAnsi="Times New Roman" w:cs="Times New Roman"/>
+                <w:b/>
+                <w:bCs/>
+                <w:spacing w:val="-1"/>
+                <w:w w:val="120"/>
+                <w:sz w:val="11"/>
+                <w:szCs w:val="36"/>
+              </w:rPr>
+              <w:t xml:space="preserve"> (</w:t>
+            </w:r>
+            <w:r>
+              <w:rPr>
+                <w:rFonts w:ascii="Times New Roman" w:hAnsi="Times New Roman" w:cs="Times New Roman"/>
+                <w:b/>
+                <w:bCs/>
+                <w:spacing w:val="-1"/>
+                <w:w w:val="120"/>
+                <w:sz w:val="11"/>
+                <w:szCs w:val="36"/>
+              </w:rPr>
+              <w:t>conversion\code\extractContentBetweenHeadings\dataBetweenHeadingsExtractor.py</w:t>
+            </w:r>
+            <w:r>
+              <w:rPr>
+                <w:rFonts w:ascii="Times New Roman" w:hAnsi="Times New Roman" w:cs="Times New Roman"/>
+                <w:b/>
+                <w:bCs/>
+                <w:spacing w:val="-1"/>
+                <w:w w:val="120"/>
+                <w:sz w:val="11"/>
+                <w:szCs w:val="36"/>
+              </w:rPr>
+              <w:t>)</w:t>
+            </w:r>
           </w:p>
         </w:tc>
       </w:tr>
@@ -9513,6 +10079,68 @@
               <w:t>FhirXmlGenerator</w:t>
             </w:r>
             <w:proofErr w:type="spellEnd"/>
+            <w:r>
+              <w:rPr>
+                <w:rFonts w:ascii="Times New Roman" w:hAnsi="Times New Roman" w:cs="Times New Roman"/>
+                <w:b/>
+                <w:bCs/>
+                <w:spacing w:val="-1"/>
+                <w:w w:val="120"/>
+                <w:sz w:val="11"/>
+                <w:szCs w:val="36"/>
+              </w:rPr>
+              <w:t xml:space="preserve"> (</w:t>
+            </w:r>
+            <w:r>
+              <w:rPr>
+                <w:rFonts w:ascii="Times New Roman" w:hAnsi="Times New Roman" w:cs="Times New Roman"/>
+                <w:b/>
+                <w:bCs/>
+                <w:spacing w:val="-1"/>
+                <w:w w:val="120"/>
+                <w:sz w:val="11"/>
+                <w:szCs w:val="36"/>
+              </w:rPr>
+              <w:t>conversion\code\</w:t>
+            </w:r>
+            <w:proofErr w:type="spellStart"/>
+            <w:r>
+              <w:rPr>
+                <w:rFonts w:ascii="Times New Roman" w:hAnsi="Times New Roman" w:cs="Times New Roman"/>
+                <w:b/>
+                <w:bCs/>
+                <w:spacing w:val="-1"/>
+                <w:w w:val="120"/>
+                <w:sz w:val="11"/>
+                <w:szCs w:val="36"/>
+              </w:rPr>
+              <w:t>fhirXmlGenerator</w:t>
+            </w:r>
+            <w:proofErr w:type="spellEnd"/>
+            <w:r>
+              <w:rPr>
+                <w:rFonts w:ascii="Times New Roman" w:hAnsi="Times New Roman" w:cs="Times New Roman"/>
+                <w:b/>
+                <w:bCs/>
+                <w:spacing w:val="-1"/>
+                <w:w w:val="120"/>
+                <w:sz w:val="11"/>
+                <w:szCs w:val="36"/>
+              </w:rPr>
+              <w:t>\fhirXmlGenerator.py</w:t>
+            </w:r>
+            <w:r>
+              <w:rPr>
+                <w:rFonts w:ascii="Times New Roman" w:hAnsi="Times New Roman" w:cs="Times New Roman"/>
+                <w:b/>
+                <w:bCs/>
+                <w:spacing w:val="-1"/>
+                <w:w w:val="120"/>
+                <w:sz w:val="11"/>
+                <w:szCs w:val="36"/>
+              </w:rPr>
+              <w:t>)</w:t>
+            </w:r>
           </w:p>
         </w:tc>
       </w:tr>
@@ -9896,6 +10524,58 @@
               <w:t>FhirService</w:t>
             </w:r>
             <w:proofErr w:type="spellEnd"/>
+            <w:r>
+              <w:rPr>
+                <w:rFonts w:ascii="Times New Roman" w:hAnsi="Times New Roman" w:cs="Times New Roman"/>
+                <w:spacing w:val="-1"/>
+                <w:w w:val="120"/>
+                <w:sz w:val="11"/>
+                <w:szCs w:val="36"/>
+              </w:rPr>
+              <w:t xml:space="preserve"> (</w:t>
+            </w:r>
+            <w:r>
+              <w:rPr>
+                <w:rFonts w:ascii="Times New Roman" w:hAnsi="Times New Roman" w:cs="Times New Roman"/>
+                <w:spacing w:val="-1"/>
+                <w:w w:val="120"/>
+                <w:sz w:val="11"/>
+                <w:szCs w:val="36"/>
+              </w:rPr>
+              <w:t>conversion\code\</w:t>
+            </w:r>
+            <w:proofErr w:type="spellStart"/>
+            <w:r>
+              <w:rPr>
+                <w:rFonts w:ascii="Times New Roman" w:hAnsi="Times New Roman" w:cs="Times New Roman"/>
+                <w:spacing w:val="-1"/>
+                <w:w w:val="120"/>
+                <w:sz w:val="11"/>
+                <w:szCs w:val="36"/>
+              </w:rPr>
+              <w:t>fhirService</w:t>
+            </w:r>
+            <w:proofErr w:type="spellEnd"/>
+            <w:r>
+              <w:rPr>
+                <w:rFonts w:ascii="Times New Roman" w:hAnsi="Times New Roman" w:cs="Times New Roman"/>
+                <w:spacing w:val="-1"/>
+                <w:w w:val="120"/>
+                <w:sz w:val="11"/>
+                <w:szCs w:val="36"/>
+              </w:rPr>
+              <w:t>\fhirService.py</w:t>
+            </w:r>
+            <w:r>
+              <w:rPr>
+                <w:rFonts w:ascii="Times New Roman" w:hAnsi="Times New Roman" w:cs="Times New Roman"/>
+                <w:spacing w:val="-1"/>
+                <w:w w:val="120"/>
+                <w:sz w:val="11"/>
+                <w:szCs w:val="36"/>
+              </w:rPr>
+              <w:t>)</w:t>
+            </w:r>
           </w:p>
         </w:tc>
       </w:tr>
@@ -10059,7 +10739,7 @@
         <w:tblLook w:val="01E0" w:firstRow="1" w:lastRow="1" w:firstColumn="1" w:lastColumn="1" w:noHBand="0" w:noVBand="0"/>
       </w:tblPr>
       <w:tblGrid>
-        <w:gridCol w:w="3630"/>
+        <w:gridCol w:w="4812"/>
       </w:tblGrid>
       <w:tr>
         <w:trPr>
@@ -10067,7 +10747,7 @@
         </w:trPr>
         <w:tc>
           <w:tcPr>
-            <w:tcW w:w="3630" w:type="dxa"/>
+            <w:tcW w:w="4812" w:type="dxa"/>
             <w:tcBorders>
               <w:top w:val="single" w:sz="1" w:space="0" w:color="000000"/>
               <w:left w:val="single" w:sz="1" w:space="0" w:color="000000"/>
@@ -10460,7 +11140,7 @@
         </w:trPr>
         <w:tc>
           <w:tcPr>
-            <w:tcW w:w="3630" w:type="dxa"/>
+            <w:tcW w:w="4812" w:type="dxa"/>
             <w:tcBorders>
               <w:top w:val="single" w:sz="1" w:space="0" w:color="000000"/>
               <w:left w:val="single" w:sz="1" w:space="0" w:color="000000"/>
@@ -10501,6 +11181,36 @@
               <w:t>ListBundleHandler</w:t>
             </w:r>
             <w:proofErr w:type="spellEnd"/>
+            <w:r>
+              <w:rPr>
+                <w:rFonts w:ascii="Times New Roman" w:hAnsi="Times New Roman" w:cs="Times New Roman"/>
+                <w:spacing w:val="-1"/>
+                <w:w w:val="120"/>
+                <w:sz w:val="11"/>
+                <w:szCs w:val="36"/>
+              </w:rPr>
+              <w:t xml:space="preserve"> (</w:t>
+            </w:r>
+            <w:r>
+              <w:rPr>
+                <w:rFonts w:ascii="Times New Roman" w:hAnsi="Times New Roman" w:cs="Times New Roman"/>
+                <w:spacing w:val="-1"/>
+                <w:w w:val="120"/>
+                <w:sz w:val="11"/>
+                <w:szCs w:val="36"/>
+              </w:rPr>
+              <w:t>conversion\code\listBundle\addAndUpdateListBundle\addAndUpdateListBundle.py</w:t>
+            </w:r>
+            <w:r>
+              <w:rPr>
+                <w:rFonts w:ascii="Times New Roman" w:hAnsi="Times New Roman" w:cs="Times New Roman"/>
+                <w:spacing w:val="-1"/>
+                <w:w w:val="120"/>
+                <w:sz w:val="11"/>
+                <w:szCs w:val="36"/>
+              </w:rPr>
+              <w:t>)</w:t>
+            </w:r>
           </w:p>
         </w:tc>
       </w:tr>
@@ -10510,7 +11220,7 @@
         </w:trPr>
         <w:tc>
           <w:tcPr>
-            <w:tcW w:w="3630" w:type="dxa"/>
+            <w:tcW w:w="4812" w:type="dxa"/>
             <w:tcBorders>
               <w:top w:val="single" w:sz="1" w:space="0" w:color="000000"/>
               <w:left w:val="single" w:sz="1" w:space="0" w:color="000000"/>

</xml_diff>